<commit_message>
Se corrije minimamente de la documentación.
</commit_message>
<xml_diff>
--- a/documentacion/Entrega 1 - Comentarios diseño.docx
+++ b/documentacion/Entrega 1 - Comentarios diseño.docx
@@ -18,10 +18,8 @@
           <w:u w:val="single"/>
           <w:lang w:val="es-AR"/>
         </w:rPr>
-        <w:t>Entrega 1 – Grupo 3</w:t>
-      </w:r>
-      <w:bookmarkStart w:id="0" w:name="_GoBack"/>
-      <w:bookmarkEnd w:id="0"/>
+        <w:t>Entrega 1 – Grupo 7</w:t>
+      </w:r>
     </w:p>
     <w:p>
       <w:pPr>
@@ -102,7 +100,7 @@
         <w:rPr>
           <w:rFonts w:ascii="Arial" w:hAnsi="Arial" w:cs="Arial"/>
           <w:noProof/>
-          <w:lang w:val="en-US" w:eastAsia="en-US"/>
+          <w:lang w:val="es-AR" w:eastAsia="es-AR"/>
         </w:rPr>
         <w:drawing>
           <wp:inline distT="0" distB="0" distL="0" distR="0" wp14:anchorId="2F1E5728" wp14:editId="0A02A158">
@@ -326,7 +324,7 @@
         <w:rPr>
           <w:rFonts w:ascii="Arial" w:hAnsi="Arial" w:cs="Arial"/>
           <w:noProof/>
-          <w:lang w:val="en-US" w:eastAsia="en-US"/>
+          <w:lang w:val="es-AR" w:eastAsia="es-AR"/>
         </w:rPr>
         <w:drawing>
           <wp:inline distT="0" distB="0" distL="0" distR="0" wp14:anchorId="064C2733" wp14:editId="5192B5F8">
@@ -481,16 +479,14 @@
         </w:rPr>
         <w:t xml:space="preserve"> creados, además de comportamiento redefinido, agregaban otras </w:t>
       </w:r>
-      <w:proofErr w:type="spellStart"/>
       <w:r>
         <w:rPr>
           <w:rFonts w:ascii="Arial" w:hAnsi="Arial" w:cs="Arial"/>
           <w:b/>
           <w:lang w:val="es-AR"/>
         </w:rPr>
-        <w:t>caracteristicas</w:t>
-      </w:r>
-      <w:proofErr w:type="spellEnd"/>
+        <w:t>características</w:t>
+      </w:r>
       <w:r>
         <w:rPr>
           <w:rFonts w:ascii="Arial" w:hAnsi="Arial" w:cs="Arial"/>
@@ -591,12 +587,21 @@
           <w:lang w:val="es-AR"/>
         </w:rPr>
       </w:pPr>
-      <w:r>
-        <w:rPr>
-          <w:rFonts w:ascii="Arial" w:hAnsi="Arial" w:cs="Arial"/>
-          <w:lang w:val="es-AR"/>
-        </w:rPr>
-        <w:t xml:space="preserve">POI </w:t>
+      <w:proofErr w:type="spellStart"/>
+      <w:r>
+        <w:rPr>
+          <w:rFonts w:ascii="Arial" w:hAnsi="Arial" w:cs="Arial"/>
+          <w:lang w:val="es-AR"/>
+        </w:rPr>
+        <w:t>POI</w:t>
+      </w:r>
+      <w:proofErr w:type="spellEnd"/>
+      <w:r>
+        <w:rPr>
+          <w:rFonts w:ascii="Arial" w:hAnsi="Arial" w:cs="Arial"/>
+          <w:lang w:val="es-AR"/>
+        </w:rPr>
+        <w:t xml:space="preserve"> </w:t>
       </w:r>
       <w:proofErr w:type="spellStart"/>
       <w:r>
@@ -614,13 +619,22 @@
         </w:rPr>
         <w:t xml:space="preserve"> = new </w:t>
       </w:r>
+      <w:proofErr w:type="spellStart"/>
       <w:proofErr w:type="gramStart"/>
       <w:r>
         <w:rPr>
           <w:rFonts w:ascii="Arial" w:hAnsi="Arial" w:cs="Arial"/>
           <w:lang w:val="es-AR"/>
         </w:rPr>
-        <w:t>POI(</w:t>
+        <w:t>POI</w:t>
+      </w:r>
+      <w:proofErr w:type="spellEnd"/>
+      <w:r>
+        <w:rPr>
+          <w:rFonts w:ascii="Arial" w:hAnsi="Arial" w:cs="Arial"/>
+          <w:lang w:val="es-AR"/>
+        </w:rPr>
+        <w:t>(</w:t>
       </w:r>
       <w:proofErr w:type="gramEnd"/>
       <w:r>
@@ -685,13 +699,22 @@
         </w:rPr>
         <w:t xml:space="preserve"> = new </w:t>
       </w:r>
+      <w:proofErr w:type="spellStart"/>
       <w:proofErr w:type="gramStart"/>
       <w:r>
         <w:rPr>
           <w:rFonts w:ascii="Arial" w:hAnsi="Arial" w:cs="Arial"/>
           <w:lang w:val="es-AR"/>
         </w:rPr>
-        <w:t>CGP(</w:t>
+        <w:t>CGP</w:t>
+      </w:r>
+      <w:proofErr w:type="spellEnd"/>
+      <w:r>
+        <w:rPr>
+          <w:rFonts w:ascii="Arial" w:hAnsi="Arial" w:cs="Arial"/>
+          <w:lang w:val="es-AR"/>
+        </w:rPr>
+        <w:t>(</w:t>
       </w:r>
       <w:proofErr w:type="gramEnd"/>
       <w:r>
@@ -723,16 +746,14 @@
         </w:rPr>
         <w:t xml:space="preserve">Se manifiesta la identidad del CGP a través de la estrategia. Eso nos </w:t>
       </w:r>
-      <w:proofErr w:type="spellStart"/>
       <w:r>
         <w:rPr>
           <w:rFonts w:ascii="Arial" w:hAnsi="Arial" w:cs="Arial"/>
           <w:i/>
           <w:lang w:val="es-AR"/>
         </w:rPr>
-        <w:t>parecio</w:t>
-      </w:r>
-      <w:proofErr w:type="spellEnd"/>
+        <w:t>pareció</w:t>
+      </w:r>
       <w:r>
         <w:rPr>
           <w:rFonts w:ascii="Arial" w:hAnsi="Arial" w:cs="Arial"/>
@@ -759,16 +780,14 @@
           <w:lang w:val="es-AR"/>
         </w:rPr>
       </w:pPr>
-      <w:proofErr w:type="spellStart"/>
       <w:r>
         <w:rPr>
           <w:rFonts w:ascii="Arial" w:hAnsi="Arial" w:cs="Arial"/>
           <w:i/>
           <w:lang w:val="es-AR"/>
         </w:rPr>
-        <w:t>Ademas</w:t>
-      </w:r>
-      <w:proofErr w:type="spellEnd"/>
+        <w:t>Además</w:t>
+      </w:r>
       <w:r>
         <w:rPr>
           <w:rFonts w:ascii="Arial" w:hAnsi="Arial" w:cs="Arial"/>
@@ -891,7 +910,7 @@
         <w:rPr>
           <w:rFonts w:ascii="Arial" w:hAnsi="Arial" w:cs="Arial"/>
           <w:noProof/>
-          <w:lang w:val="en-US" w:eastAsia="en-US"/>
+          <w:lang w:val="es-AR" w:eastAsia="es-AR"/>
         </w:rPr>
         <w:drawing>
           <wp:inline distT="0" distB="0" distL="0" distR="0" wp14:anchorId="569D3490" wp14:editId="4526A534">
@@ -959,15 +978,15 @@
         </w:rPr>
         <w:t xml:space="preserve">I es abstracta y ahora implementa la interface (en vez de usarla, como </w:t>
       </w:r>
-      <w:proofErr w:type="spellStart"/>
-      <w:r>
-        <w:rPr>
-          <w:rFonts w:ascii="Arial" w:hAnsi="Arial" w:cs="Arial"/>
-          <w:lang w:val="es-AR"/>
-        </w:rPr>
-        <w:t>sucedia</w:t>
-      </w:r>
-      <w:proofErr w:type="spellEnd"/>
+      <w:r>
+        <w:rPr>
+          <w:rFonts w:ascii="Arial" w:hAnsi="Arial" w:cs="Arial"/>
+          <w:lang w:val="es-AR"/>
+        </w:rPr>
+        <w:t>sucedía</w:t>
+      </w:r>
+      <w:bookmarkStart w:id="0" w:name="_GoBack"/>
+      <w:bookmarkEnd w:id="0"/>
       <w:r>
         <w:rPr>
           <w:rFonts w:ascii="Arial" w:hAnsi="Arial" w:cs="Arial"/>
@@ -998,15 +1017,27 @@
         </w:rPr>
         <w:t xml:space="preserve">Las clases concretas heredan de POI, y agregan sus propias </w:t>
       </w:r>
-      <w:proofErr w:type="spellStart"/>
-      <w:r>
-        <w:rPr>
-          <w:rFonts w:ascii="Arial" w:hAnsi="Arial" w:cs="Arial"/>
-          <w:lang w:val="es-AR"/>
-        </w:rPr>
-        <w:t>caracteristas</w:t>
-      </w:r>
-      <w:proofErr w:type="spellEnd"/>
+      <w:r>
+        <w:rPr>
+          <w:rFonts w:ascii="Arial" w:hAnsi="Arial" w:cs="Arial"/>
+          <w:lang w:val="es-AR"/>
+        </w:rPr>
+        <w:t>característ</w:t>
+      </w:r>
+      <w:r>
+        <w:rPr>
+          <w:rFonts w:ascii="Arial" w:hAnsi="Arial" w:cs="Arial"/>
+          <w:lang w:val="es-AR"/>
+        </w:rPr>
+        <w:t>ic</w:t>
+      </w:r>
+      <w:r>
+        <w:rPr>
+          <w:rFonts w:ascii="Arial" w:hAnsi="Arial" w:cs="Arial"/>
+          <w:lang w:val="es-AR"/>
+        </w:rPr>
+        <w:t>as</w:t>
+      </w:r>
       <w:r>
         <w:rPr>
           <w:rFonts w:ascii="Arial" w:hAnsi="Arial" w:cs="Arial"/>
@@ -1167,12 +1198,21 @@
           <w:lang w:val="es-AR"/>
         </w:rPr>
       </w:pPr>
-      <w:r>
-        <w:rPr>
-          <w:rFonts w:ascii="Arial" w:hAnsi="Arial" w:cs="Arial"/>
-          <w:lang w:val="es-AR"/>
-        </w:rPr>
-        <w:t xml:space="preserve">CGP </w:t>
+      <w:proofErr w:type="spellStart"/>
+      <w:r>
+        <w:rPr>
+          <w:rFonts w:ascii="Arial" w:hAnsi="Arial" w:cs="Arial"/>
+          <w:lang w:val="es-AR"/>
+        </w:rPr>
+        <w:t>CGP</w:t>
+      </w:r>
+      <w:proofErr w:type="spellEnd"/>
+      <w:r>
+        <w:rPr>
+          <w:rFonts w:ascii="Arial" w:hAnsi="Arial" w:cs="Arial"/>
+          <w:lang w:val="es-AR"/>
+        </w:rPr>
+        <w:t xml:space="preserve"> </w:t>
       </w:r>
       <w:proofErr w:type="spellStart"/>
       <w:r>
@@ -1190,13 +1230,22 @@
         </w:rPr>
         <w:t xml:space="preserve"> = new </w:t>
       </w:r>
+      <w:proofErr w:type="spellStart"/>
       <w:proofErr w:type="gramStart"/>
       <w:r>
         <w:rPr>
           <w:rFonts w:ascii="Arial" w:hAnsi="Arial" w:cs="Arial"/>
           <w:lang w:val="es-AR"/>
         </w:rPr>
-        <w:t>CGP(</w:t>
+        <w:t>CGP</w:t>
+      </w:r>
+      <w:proofErr w:type="spellEnd"/>
+      <w:r>
+        <w:rPr>
+          <w:rFonts w:ascii="Arial" w:hAnsi="Arial" w:cs="Arial"/>
+          <w:lang w:val="es-AR"/>
+        </w:rPr>
+        <w:t>(</w:t>
       </w:r>
       <w:proofErr w:type="gramEnd"/>
       <w:r>
@@ -1458,7 +1507,23 @@
           <w:rFonts w:ascii="Arial" w:hAnsi="Arial" w:cs="Arial"/>
           <w:lang w:val="es-AR"/>
         </w:rPr>
-        <w:t xml:space="preserve"> entre los POI y los </w:t>
+        <w:t xml:space="preserve"> entre los </w:t>
+      </w:r>
+      <w:proofErr w:type="spellStart"/>
+      <w:r>
+        <w:rPr>
+          <w:rFonts w:ascii="Arial" w:hAnsi="Arial" w:cs="Arial"/>
+          <w:lang w:val="es-AR"/>
+        </w:rPr>
+        <w:t>POI</w:t>
+      </w:r>
+      <w:proofErr w:type="spellEnd"/>
+      <w:r>
+        <w:rPr>
+          <w:rFonts w:ascii="Arial" w:hAnsi="Arial" w:cs="Arial"/>
+          <w:lang w:val="es-AR"/>
+        </w:rPr>
+        <w:t xml:space="preserve"> y los </w:t>
       </w:r>
       <w:proofErr w:type="spellStart"/>
       <w:r>
@@ -1496,7 +1561,7 @@
         <w:rPr>
           <w:rFonts w:ascii="Arial" w:hAnsi="Arial" w:cs="Arial"/>
           <w:noProof/>
-          <w:lang w:val="en-US" w:eastAsia="en-US"/>
+          <w:lang w:val="es-AR" w:eastAsia="es-AR"/>
         </w:rPr>
         <w:drawing>
           <wp:inline distT="0" distB="0" distL="0" distR="0" wp14:anchorId="16568EFC" wp14:editId="31ACFA6D">
@@ -1579,7 +1644,23 @@
           <w:rFonts w:ascii="Arial" w:hAnsi="Arial" w:cs="Arial"/>
           <w:lang w:val="es-AR"/>
         </w:rPr>
-        <w:t xml:space="preserve">, también abstracta, y llevamos los atributos comunes de los POI y los </w:t>
+        <w:t xml:space="preserve">, también abstracta, y llevamos los atributos comunes de los </w:t>
+      </w:r>
+      <w:proofErr w:type="spellStart"/>
+      <w:r>
+        <w:rPr>
+          <w:rFonts w:ascii="Arial" w:hAnsi="Arial" w:cs="Arial"/>
+          <w:lang w:val="es-AR"/>
+        </w:rPr>
+        <w:t>POI</w:t>
+      </w:r>
+      <w:proofErr w:type="spellEnd"/>
+      <w:r>
+        <w:rPr>
+          <w:rFonts w:ascii="Arial" w:hAnsi="Arial" w:cs="Arial"/>
+          <w:lang w:val="es-AR"/>
+        </w:rPr>
+        <w:t xml:space="preserve"> y los </w:t>
       </w:r>
       <w:proofErr w:type="spellStart"/>
       <w:r>
@@ -1698,7 +1779,7 @@
 
 <file path=word/numbering.xml><?xml version="1.0" encoding="utf-8"?>
 <w:numbering xmlns:wpc="http://schemas.microsoft.com/office/word/2010/wordprocessingCanvas" xmlns:mc="http://schemas.openxmlformats.org/markup-compatibility/2006" xmlns:o="urn:schemas-microsoft-com:office:office" xmlns:r="http://schemas.openxmlformats.org/officeDocument/2006/relationships" xmlns:m="http://schemas.openxmlformats.org/officeDocument/2006/math" xmlns:v="urn:schemas-microsoft-com:vml" xmlns:wp14="http://schemas.microsoft.com/office/word/2010/wordprocessingDrawing" xmlns:wp="http://schemas.openxmlformats.org/drawingml/2006/wordprocessingDrawing" xmlns:w10="urn:schemas-microsoft-com:office:word" xmlns:w="http://schemas.openxmlformats.org/wordprocessingml/2006/main" xmlns:w14="http://schemas.microsoft.com/office/word/2010/wordml" xmlns:w15="http://schemas.microsoft.com/office/word/2012/wordml" xmlns:wpg="http://schemas.microsoft.com/office/word/2010/wordprocessingGroup" xmlns:wpi="http://schemas.microsoft.com/office/word/2010/wordprocessingInk" xmlns:wne="http://schemas.microsoft.com/office/word/2006/wordml" xmlns:wps="http://schemas.microsoft.com/office/word/2010/wordprocessingShape" mc:Ignorable="w14 w15 wp14">
-  <w:abstractNum w:abstractNumId="0" w15:restartNumberingAfterBreak="0">
+  <w:abstractNum w:abstractNumId="0">
     <w:nsid w:val="3AEB7F81"/>
     <w:multiLevelType w:val="hybridMultilevel"/>
     <w:tmpl w:val="F50EC632"/>
@@ -2218,13 +2299,13 @@
       <w:lang w:val="es-ES" w:eastAsia="ar-SA"/>
     </w:rPr>
   </w:style>
-  <w:style w:type="character" w:default="1" w:styleId="DefaultParagraphFont">
+  <w:style w:type="character" w:default="1" w:styleId="Fuentedeprrafopredeter">
     <w:name w:val="Default Paragraph Font"/>
     <w:uiPriority w:val="1"/>
     <w:semiHidden/>
     <w:unhideWhenUsed/>
   </w:style>
-  <w:style w:type="table" w:default="1" w:styleId="TableNormal">
+  <w:style w:type="table" w:default="1" w:styleId="Tablanormal">
     <w:name w:val="Normal Table"/>
     <w:uiPriority w:val="99"/>
     <w:semiHidden/>
@@ -2239,13 +2320,13 @@
       </w:tblCellMar>
     </w:tblPr>
   </w:style>
-  <w:style w:type="numbering" w:default="1" w:styleId="NoList">
+  <w:style w:type="numbering" w:default="1" w:styleId="Sinlista">
     <w:name w:val="No List"/>
     <w:uiPriority w:val="99"/>
     <w:semiHidden/>
     <w:unhideWhenUsed/>
   </w:style>
-  <w:style w:type="paragraph" w:styleId="ListParagraph">
+  <w:style w:type="paragraph" w:styleId="Prrafodelista">
     <w:name w:val="List Paragraph"/>
     <w:basedOn w:val="Normal"/>
     <w:uiPriority w:val="34"/>

</xml_diff>